<commit_message>
extracted images - working on page 20 in the pdf
</commit_message>
<xml_diff>
--- a/References.docx
+++ b/References.docx
@@ -1236,7 +1236,6 @@
           <w:sz w:val="19"/>
           <w:szCs w:val="19"/>
           <w:shd w:val="clear" w:fill="FFFFFF"/>
-          <w:lang w:val="en-US"/>
         </w:rPr>
       </w:pPr>
       <w:r>
@@ -1293,23 +1292,123 @@
           <w:szCs w:val="19"/>
           <w:shd w:val="clear" w:fill="FFFFFF"/>
         </w:rPr>
-        <w:t> 33.3 (202</w:t>
-      </w:r>
-      <w:bookmarkStart w:id="0" w:name="_GoBack"/>
-      <w:bookmarkEnd w:id="0"/>
-      <w:r>
-        <w:rPr>
-          <w:rFonts w:hint="default" w:ascii="Arial" w:hAnsi="Arial" w:eastAsia="SimSun" w:cs="Arial"/>
-          <w:i w:val="0"/>
-          <w:iCs w:val="0"/>
-          <w:caps w:val="0"/>
-          <w:color w:val="222222"/>
-          <w:spacing w:val="0"/>
-          <w:sz w:val="19"/>
-          <w:szCs w:val="19"/>
-          <w:shd w:val="clear" w:fill="FFFFFF"/>
-        </w:rPr>
-        <w:t>1).</w:t>
+        <w:t> 33.3 (2021).</w:t>
+      </w:r>
+    </w:p>
+    <w:p>
+      <w:pPr>
+        <w:rPr>
+          <w:rFonts w:hint="default" w:ascii="Arial" w:hAnsi="Arial" w:eastAsia="SimSun" w:cs="Arial"/>
+          <w:i w:val="0"/>
+          <w:iCs w:val="0"/>
+          <w:caps w:val="0"/>
+          <w:color w:val="222222"/>
+          <w:spacing w:val="0"/>
+          <w:sz w:val="19"/>
+          <w:szCs w:val="19"/>
+          <w:shd w:val="clear" w:fill="FFFFFF"/>
+        </w:rPr>
+      </w:pPr>
+    </w:p>
+    <w:p>
+      <w:pPr>
+        <w:rPr>
+          <w:rFonts w:hint="default" w:ascii="Arial" w:hAnsi="Arial" w:eastAsia="SimSun" w:cs="Arial"/>
+          <w:i w:val="0"/>
+          <w:iCs w:val="0"/>
+          <w:caps w:val="0"/>
+          <w:color w:val="222222"/>
+          <w:spacing w:val="0"/>
+          <w:sz w:val="19"/>
+          <w:szCs w:val="19"/>
+          <w:shd w:val="clear" w:fill="FFFFFF"/>
+          <w:lang w:val="en-US"/>
+        </w:rPr>
+      </w:pPr>
+      <w:r>
+        <w:rPr>
+          <w:rFonts w:ascii="Arial" w:hAnsi="Arial" w:eastAsia="SimSun" w:cs="Arial"/>
+          <w:i w:val="0"/>
+          <w:iCs w:val="0"/>
+          <w:caps w:val="0"/>
+          <w:color w:val="222222"/>
+          <w:spacing w:val="0"/>
+          <w:sz w:val="19"/>
+          <w:szCs w:val="19"/>
+          <w:shd w:val="clear" w:fill="FFFFFF"/>
+        </w:rPr>
+        <w:t>Ferlay, Jacques, et al.</w:t>
+      </w:r>
+      <w:r>
+        <w:rPr>
+          <w:rStyle w:val="5"/>
+          <w:rFonts w:ascii="Arial" w:hAnsi="Arial" w:eastAsia="SimSun" w:cs="Arial"/>
+          <w:i w:val="0"/>
+          <w:iCs w:val="0"/>
+          <w:caps w:val="0"/>
+          <w:color w:val="222222"/>
+          <w:spacing w:val="0"/>
+          <w:sz w:val="19"/>
+          <w:szCs w:val="19"/>
+          <w:shd w:val="clear" w:fill="FFFFFF"/>
+        </w:rPr>
+        <w:endnoteReference w:id="0"/>
+      </w:r>
+      <w:r>
+        <w:rPr>
+          <w:rFonts w:ascii="Arial" w:hAnsi="Arial" w:eastAsia="SimSun" w:cs="Arial"/>
+          <w:i w:val="0"/>
+          <w:iCs w:val="0"/>
+          <w:caps w:val="0"/>
+          <w:color w:val="222222"/>
+          <w:spacing w:val="0"/>
+          <w:sz w:val="19"/>
+          <w:szCs w:val="19"/>
+          <w:shd w:val="clear" w:fill="FFFFFF"/>
+        </w:rPr>
+        <w:t xml:space="preserve"> "Cancer statistics for the year 2020: An overview."</w:t>
+      </w:r>
+      <w:r>
+        <w:rPr>
+          <w:rFonts w:hint="default" w:ascii="Arial" w:hAnsi="Arial" w:eastAsia="SimSun" w:cs="Arial"/>
+          <w:i w:val="0"/>
+          <w:iCs w:val="0"/>
+          <w:caps w:val="0"/>
+          <w:color w:val="222222"/>
+          <w:spacing w:val="0"/>
+          <w:sz w:val="19"/>
+          <w:szCs w:val="19"/>
+          <w:shd w:val="clear" w:fill="FFFFFF"/>
+        </w:rPr>
+        <w:t> </w:t>
+      </w:r>
+      <w:r>
+        <w:rPr>
+          <w:rFonts w:hint="default" w:ascii="Arial" w:hAnsi="Arial" w:eastAsia="SimSun" w:cs="Arial"/>
+          <w:i/>
+          <w:iCs/>
+          <w:caps w:val="0"/>
+          <w:color w:val="222222"/>
+          <w:spacing w:val="0"/>
+          <w:sz w:val="19"/>
+          <w:szCs w:val="19"/>
+          <w:shd w:val="clear" w:fill="FFFFFF"/>
+        </w:rPr>
+        <w:t>International journal of cancer</w:t>
+      </w:r>
+      <w:r>
+        <w:rPr>
+          <w:rFonts w:hint="default" w:ascii="Arial" w:hAnsi="Arial" w:eastAsia="SimSun" w:cs="Arial"/>
+          <w:i w:val="0"/>
+          <w:iCs w:val="0"/>
+          <w:caps w:val="0"/>
+          <w:color w:val="222222"/>
+          <w:spacing w:val="0"/>
+          <w:sz w:val="19"/>
+          <w:szCs w:val="19"/>
+          <w:shd w:val="clear" w:fill="FFFFFF"/>
+        </w:rPr>
+        <w:t> 149.4 (2021): 778-789.</w:t>
       </w:r>
     </w:p>
     <w:sectPr>
@@ -1320,6 +1419,1362 @@
     </w:sectPr>
   </w:body>
 </w:document>
+</file>
+
+<file path=word/endnotes.xml><?xml version="1.0" encoding="utf-8"?>
+<w:endnotes xmlns:wpc="http://schemas.microsoft.com/office/word/2010/wordprocessingCanvas" xmlns:mc="http://schemas.openxmlformats.org/markup-compatibility/2006" xmlns:o="urn:schemas-microsoft-com:office:office" xmlns:r="http://schemas.openxmlformats.org/officeDocument/2006/relationships" xmlns:m="http://schemas.openxmlformats.org/officeDocument/2006/math" xmlns:v="urn:schemas-microsoft-com:vml" xmlns:wp14="http://schemas.microsoft.com/office/word/2010/wordprocessingDrawing" xmlns:wp="http://schemas.openxmlformats.org/drawingml/2006/wordprocessingDrawing" xmlns:w="http://schemas.openxmlformats.org/wordprocessingml/2006/main" xmlns:w14="http://schemas.microsoft.com/office/word/2010/wordml" xmlns:w15="http://schemas.microsoft.com/office/word/2012/wordml" xmlns:w10="urn:schemas-microsoft-com:office:word" xmlns:wpg="http://schemas.microsoft.com/office/word/2010/wordprocessingGroup" xmlns:wpi="http://schemas.microsoft.com/office/word/2010/wordprocessingInk" xmlns:wne="http://schemas.microsoft.com/office/word/2006/wordml" xmlns:wps="http://schemas.microsoft.com/office/word/2010/wordprocessingShape" xmlns:wpsCustomData="http://www.wps.cn/officeDocument/2013/wpsCustomData" mc:Ignorable="w14 w15 wp14">
+  <w:endnote w:type="separator" w:id="2">
+    <w:p>
+      <w:r>
+        <w:separator/>
+      </w:r>
+    </w:p>
+  </w:endnote>
+  <w:endnote w:type="continuationSeparator" w:id="3">
+    <w:p>
+      <w:r>
+        <w:continuationSeparator/>
+      </w:r>
+    </w:p>
+  </w:endnote>
+  <w:endnote w:id="0">
+    <w:p>
+      <w:pPr>
+        <w:pStyle w:val="6"/>
+        <w:snapToGrid w:val="0"/>
+        <w:rPr>
+          <w:rFonts w:hint="default" w:ascii="Arial" w:hAnsi="Arial" w:eastAsia="SimSun" w:cs="Arial"/>
+          <w:i w:val="0"/>
+          <w:iCs w:val="0"/>
+          <w:caps w:val="0"/>
+          <w:color w:val="222222"/>
+          <w:spacing w:val="0"/>
+          <w:sz w:val="19"/>
+          <w:szCs w:val="19"/>
+          <w:shd w:val="clear" w:fill="FFFFFF"/>
+        </w:rPr>
+      </w:pPr>
+      <w:r>
+        <w:rPr>
+          <w:rFonts w:ascii="Arial" w:hAnsi="Arial" w:eastAsia="SimSun" w:cs="Arial"/>
+          <w:i w:val="0"/>
+          <w:iCs w:val="0"/>
+          <w:caps w:val="0"/>
+          <w:color w:val="222222"/>
+          <w:spacing w:val="0"/>
+          <w:sz w:val="19"/>
+          <w:szCs w:val="19"/>
+          <w:shd w:val="clear" w:fill="FFFFFF"/>
+        </w:rPr>
+        <w:t>Aveta, Achille, et al. "The impact of meat intake on bladder cancer incidence: is it really a relevant risk?."</w:t>
+      </w:r>
+      <w:r>
+        <w:rPr>
+          <w:rFonts w:hint="default" w:ascii="Arial" w:hAnsi="Arial" w:eastAsia="SimSun" w:cs="Arial"/>
+          <w:i w:val="0"/>
+          <w:iCs w:val="0"/>
+          <w:caps w:val="0"/>
+          <w:color w:val="222222"/>
+          <w:spacing w:val="0"/>
+          <w:sz w:val="19"/>
+          <w:szCs w:val="19"/>
+          <w:shd w:val="clear" w:fill="FFFFFF"/>
+        </w:rPr>
+        <w:t> </w:t>
+      </w:r>
+      <w:r>
+        <w:rPr>
+          <w:rFonts w:hint="default" w:ascii="Arial" w:hAnsi="Arial" w:eastAsia="SimSun" w:cs="Arial"/>
+          <w:i/>
+          <w:iCs/>
+          <w:caps w:val="0"/>
+          <w:color w:val="222222"/>
+          <w:spacing w:val="0"/>
+          <w:sz w:val="19"/>
+          <w:szCs w:val="19"/>
+          <w:shd w:val="clear" w:fill="FFFFFF"/>
+        </w:rPr>
+        <w:t>Cancers</w:t>
+      </w:r>
+      <w:r>
+        <w:rPr>
+          <w:rFonts w:hint="default" w:ascii="Arial" w:hAnsi="Arial" w:eastAsia="SimSun" w:cs="Arial"/>
+          <w:i w:val="0"/>
+          <w:iCs w:val="0"/>
+          <w:caps w:val="0"/>
+          <w:color w:val="222222"/>
+          <w:spacing w:val="0"/>
+          <w:sz w:val="19"/>
+          <w:szCs w:val="19"/>
+          <w:shd w:val="clear" w:fill="FFFFFF"/>
+        </w:rPr>
+        <w:t> 14.19 (2022): 4775.</w:t>
+      </w:r>
+    </w:p>
+    <w:p>
+      <w:pPr>
+        <w:pStyle w:val="6"/>
+        <w:snapToGrid w:val="0"/>
+        <w:rPr>
+          <w:rFonts w:hint="default" w:ascii="Arial" w:hAnsi="Arial" w:eastAsia="SimSun" w:cs="Arial"/>
+          <w:i w:val="0"/>
+          <w:iCs w:val="0"/>
+          <w:caps w:val="0"/>
+          <w:color w:val="222222"/>
+          <w:spacing w:val="0"/>
+          <w:sz w:val="19"/>
+          <w:szCs w:val="19"/>
+          <w:shd w:val="clear" w:fill="FFFFFF"/>
+        </w:rPr>
+      </w:pPr>
+    </w:p>
+    <w:p>
+      <w:pPr>
+        <w:pStyle w:val="6"/>
+        <w:snapToGrid w:val="0"/>
+        <w:rPr>
+          <w:rFonts w:hint="default" w:ascii="Arial" w:hAnsi="Arial" w:eastAsia="SimSun" w:cs="Arial"/>
+          <w:i w:val="0"/>
+          <w:iCs w:val="0"/>
+          <w:caps w:val="0"/>
+          <w:color w:val="222222"/>
+          <w:spacing w:val="0"/>
+          <w:sz w:val="19"/>
+          <w:szCs w:val="19"/>
+          <w:shd w:val="clear" w:fill="FFFFFF"/>
+        </w:rPr>
+      </w:pPr>
+      <w:r>
+        <w:rPr>
+          <w:rFonts w:ascii="Arial" w:hAnsi="Arial" w:eastAsia="SimSun" w:cs="Arial"/>
+          <w:i w:val="0"/>
+          <w:iCs w:val="0"/>
+          <w:caps w:val="0"/>
+          <w:color w:val="222222"/>
+          <w:spacing w:val="0"/>
+          <w:sz w:val="19"/>
+          <w:szCs w:val="19"/>
+          <w:shd w:val="clear" w:fill="FFFFFF"/>
+        </w:rPr>
+        <w:t>Babjuk, Marko, et al. "European Association of Urology guidelines on non–muscle-invasive bladder cancer (Ta, T1, and carcinoma in situ)."</w:t>
+      </w:r>
+      <w:r>
+        <w:rPr>
+          <w:rFonts w:hint="default" w:ascii="Arial" w:hAnsi="Arial" w:eastAsia="SimSun" w:cs="Arial"/>
+          <w:i w:val="0"/>
+          <w:iCs w:val="0"/>
+          <w:caps w:val="0"/>
+          <w:color w:val="222222"/>
+          <w:spacing w:val="0"/>
+          <w:sz w:val="19"/>
+          <w:szCs w:val="19"/>
+          <w:shd w:val="clear" w:fill="FFFFFF"/>
+        </w:rPr>
+        <w:t> </w:t>
+      </w:r>
+      <w:r>
+        <w:rPr>
+          <w:rFonts w:hint="default" w:ascii="Arial" w:hAnsi="Arial" w:eastAsia="SimSun" w:cs="Arial"/>
+          <w:i/>
+          <w:iCs/>
+          <w:caps w:val="0"/>
+          <w:color w:val="222222"/>
+          <w:spacing w:val="0"/>
+          <w:sz w:val="19"/>
+          <w:szCs w:val="19"/>
+          <w:shd w:val="clear" w:fill="FFFFFF"/>
+        </w:rPr>
+        <w:t>European urology</w:t>
+      </w:r>
+      <w:r>
+        <w:rPr>
+          <w:rFonts w:hint="default" w:ascii="Arial" w:hAnsi="Arial" w:eastAsia="SimSun" w:cs="Arial"/>
+          <w:i w:val="0"/>
+          <w:iCs w:val="0"/>
+          <w:caps w:val="0"/>
+          <w:color w:val="222222"/>
+          <w:spacing w:val="0"/>
+          <w:sz w:val="19"/>
+          <w:szCs w:val="19"/>
+          <w:shd w:val="clear" w:fill="FFFFFF"/>
+        </w:rPr>
+        <w:t> 81.1 (2022): 75-94.</w:t>
+      </w:r>
+    </w:p>
+    <w:p>
+      <w:pPr>
+        <w:pStyle w:val="6"/>
+        <w:snapToGrid w:val="0"/>
+        <w:rPr>
+          <w:rFonts w:hint="default" w:ascii="Arial" w:hAnsi="Arial" w:eastAsia="SimSun" w:cs="Arial"/>
+          <w:i w:val="0"/>
+          <w:iCs w:val="0"/>
+          <w:caps w:val="0"/>
+          <w:color w:val="222222"/>
+          <w:spacing w:val="0"/>
+          <w:sz w:val="19"/>
+          <w:szCs w:val="19"/>
+          <w:shd w:val="clear" w:fill="FFFFFF"/>
+        </w:rPr>
+      </w:pPr>
+    </w:p>
+    <w:p>
+      <w:pPr>
+        <w:pStyle w:val="6"/>
+        <w:snapToGrid w:val="0"/>
+        <w:rPr>
+          <w:rFonts w:hint="default" w:ascii="Arial" w:hAnsi="Arial" w:eastAsia="SimSun" w:cs="Arial"/>
+          <w:i w:val="0"/>
+          <w:iCs w:val="0"/>
+          <w:caps w:val="0"/>
+          <w:color w:val="222222"/>
+          <w:spacing w:val="0"/>
+          <w:sz w:val="19"/>
+          <w:szCs w:val="19"/>
+          <w:shd w:val="clear" w:fill="FFFFFF"/>
+        </w:rPr>
+      </w:pPr>
+      <w:r>
+        <w:rPr>
+          <w:rFonts w:ascii="Arial" w:hAnsi="Arial" w:eastAsia="SimSun" w:cs="Arial"/>
+          <w:i w:val="0"/>
+          <w:iCs w:val="0"/>
+          <w:caps w:val="0"/>
+          <w:color w:val="222222"/>
+          <w:spacing w:val="0"/>
+          <w:sz w:val="19"/>
+          <w:szCs w:val="19"/>
+          <w:shd w:val="clear" w:fill="FFFFFF"/>
+        </w:rPr>
+        <w:t>Tran, Linda, et al. "Advances in bladder cancer biology and therapy."</w:t>
+      </w:r>
+      <w:r>
+        <w:rPr>
+          <w:rFonts w:hint="default" w:ascii="Arial" w:hAnsi="Arial" w:eastAsia="SimSun" w:cs="Arial"/>
+          <w:i w:val="0"/>
+          <w:iCs w:val="0"/>
+          <w:caps w:val="0"/>
+          <w:color w:val="222222"/>
+          <w:spacing w:val="0"/>
+          <w:sz w:val="19"/>
+          <w:szCs w:val="19"/>
+          <w:shd w:val="clear" w:fill="FFFFFF"/>
+        </w:rPr>
+        <w:t> </w:t>
+      </w:r>
+      <w:r>
+        <w:rPr>
+          <w:rFonts w:hint="default" w:ascii="Arial" w:hAnsi="Arial" w:eastAsia="SimSun" w:cs="Arial"/>
+          <w:i/>
+          <w:iCs/>
+          <w:caps w:val="0"/>
+          <w:color w:val="222222"/>
+          <w:spacing w:val="0"/>
+          <w:sz w:val="19"/>
+          <w:szCs w:val="19"/>
+          <w:shd w:val="clear" w:fill="FFFFFF"/>
+        </w:rPr>
+        <w:t>Nature Reviews Cancer</w:t>
+      </w:r>
+      <w:r>
+        <w:rPr>
+          <w:rFonts w:hint="default" w:ascii="Arial" w:hAnsi="Arial" w:eastAsia="SimSun" w:cs="Arial"/>
+          <w:i w:val="0"/>
+          <w:iCs w:val="0"/>
+          <w:caps w:val="0"/>
+          <w:color w:val="222222"/>
+          <w:spacing w:val="0"/>
+          <w:sz w:val="19"/>
+          <w:szCs w:val="19"/>
+          <w:shd w:val="clear" w:fill="FFFFFF"/>
+        </w:rPr>
+        <w:t> 21.2 (2021): 104-121.</w:t>
+      </w:r>
+    </w:p>
+    <w:p>
+      <w:pPr>
+        <w:pStyle w:val="6"/>
+        <w:snapToGrid w:val="0"/>
+        <w:rPr>
+          <w:rFonts w:hint="default" w:ascii="Arial" w:hAnsi="Arial" w:eastAsia="SimSun" w:cs="Arial"/>
+          <w:i w:val="0"/>
+          <w:iCs w:val="0"/>
+          <w:caps w:val="0"/>
+          <w:color w:val="222222"/>
+          <w:spacing w:val="0"/>
+          <w:sz w:val="19"/>
+          <w:szCs w:val="19"/>
+          <w:shd w:val="clear" w:fill="FFFFFF"/>
+        </w:rPr>
+      </w:pPr>
+    </w:p>
+    <w:p>
+      <w:pPr>
+        <w:pStyle w:val="6"/>
+        <w:snapToGrid w:val="0"/>
+        <w:rPr>
+          <w:rFonts w:hint="default" w:ascii="Arial" w:hAnsi="Arial" w:eastAsia="SimSun" w:cs="Arial"/>
+          <w:i w:val="0"/>
+          <w:iCs w:val="0"/>
+          <w:caps w:val="0"/>
+          <w:color w:val="222222"/>
+          <w:spacing w:val="0"/>
+          <w:sz w:val="19"/>
+          <w:szCs w:val="19"/>
+          <w:shd w:val="clear" w:fill="FFFFFF"/>
+        </w:rPr>
+      </w:pPr>
+      <w:r>
+        <w:rPr>
+          <w:rFonts w:ascii="Arial" w:hAnsi="Arial" w:eastAsia="SimSun" w:cs="Arial"/>
+          <w:i w:val="0"/>
+          <w:iCs w:val="0"/>
+          <w:caps w:val="0"/>
+          <w:color w:val="222222"/>
+          <w:spacing w:val="0"/>
+          <w:sz w:val="19"/>
+          <w:szCs w:val="19"/>
+          <w:shd w:val="clear" w:fill="FFFFFF"/>
+        </w:rPr>
+        <w:t>Ferro, Matteo, et al. "Impact of age on outcomes of patients with pure carcinoma in situ of the bladder: multi-institutional cohort analysis."</w:t>
+      </w:r>
+      <w:r>
+        <w:rPr>
+          <w:rFonts w:hint="default" w:ascii="Arial" w:hAnsi="Arial" w:eastAsia="SimSun" w:cs="Arial"/>
+          <w:i w:val="0"/>
+          <w:iCs w:val="0"/>
+          <w:caps w:val="0"/>
+          <w:color w:val="222222"/>
+          <w:spacing w:val="0"/>
+          <w:sz w:val="19"/>
+          <w:szCs w:val="19"/>
+          <w:shd w:val="clear" w:fill="FFFFFF"/>
+        </w:rPr>
+        <w:t> </w:t>
+      </w:r>
+      <w:r>
+        <w:rPr>
+          <w:rFonts w:hint="default" w:ascii="Arial" w:hAnsi="Arial" w:eastAsia="SimSun" w:cs="Arial"/>
+          <w:i/>
+          <w:iCs/>
+          <w:caps w:val="0"/>
+          <w:color w:val="222222"/>
+          <w:spacing w:val="0"/>
+          <w:sz w:val="19"/>
+          <w:szCs w:val="19"/>
+          <w:shd w:val="clear" w:fill="FFFFFF"/>
+        </w:rPr>
+        <w:t>Clinical Genitourinary Cancer</w:t>
+      </w:r>
+      <w:r>
+        <w:rPr>
+          <w:rFonts w:hint="default" w:ascii="Arial" w:hAnsi="Arial" w:eastAsia="SimSun" w:cs="Arial"/>
+          <w:i w:val="0"/>
+          <w:iCs w:val="0"/>
+          <w:caps w:val="0"/>
+          <w:color w:val="222222"/>
+          <w:spacing w:val="0"/>
+          <w:sz w:val="19"/>
+          <w:szCs w:val="19"/>
+          <w:shd w:val="clear" w:fill="FFFFFF"/>
+        </w:rPr>
+        <w:t> 20.2 (2022): e166-e172.</w:t>
+      </w:r>
+    </w:p>
+    <w:p>
+      <w:pPr>
+        <w:pStyle w:val="6"/>
+        <w:snapToGrid w:val="0"/>
+        <w:rPr>
+          <w:rFonts w:hint="default" w:ascii="Arial" w:hAnsi="Arial" w:eastAsia="SimSun" w:cs="Arial"/>
+          <w:i w:val="0"/>
+          <w:iCs w:val="0"/>
+          <w:caps w:val="0"/>
+          <w:color w:val="222222"/>
+          <w:spacing w:val="0"/>
+          <w:sz w:val="19"/>
+          <w:szCs w:val="19"/>
+          <w:shd w:val="clear" w:fill="FFFFFF"/>
+        </w:rPr>
+      </w:pPr>
+    </w:p>
+    <w:p>
+      <w:pPr>
+        <w:pStyle w:val="6"/>
+        <w:snapToGrid w:val="0"/>
+        <w:rPr>
+          <w:rFonts w:hint="default" w:ascii="Arial" w:hAnsi="Arial" w:eastAsia="SimSun" w:cs="Arial"/>
+          <w:i w:val="0"/>
+          <w:iCs w:val="0"/>
+          <w:caps w:val="0"/>
+          <w:color w:val="222222"/>
+          <w:spacing w:val="0"/>
+          <w:sz w:val="19"/>
+          <w:szCs w:val="19"/>
+          <w:shd w:val="clear" w:fill="FFFFFF"/>
+        </w:rPr>
+      </w:pPr>
+      <w:r>
+        <w:rPr>
+          <w:rFonts w:ascii="Arial" w:hAnsi="Arial" w:eastAsia="SimSun" w:cs="Arial"/>
+          <w:i w:val="0"/>
+          <w:iCs w:val="0"/>
+          <w:caps w:val="0"/>
+          <w:color w:val="222222"/>
+          <w:spacing w:val="0"/>
+          <w:sz w:val="19"/>
+          <w:szCs w:val="19"/>
+          <w:shd w:val="clear" w:fill="FFFFFF"/>
+        </w:rPr>
+        <w:t>Jubber, Ibrahim, et al. "Epidemiology of bladder cancer in 2023: a systematic review of risk factors."</w:t>
+      </w:r>
+      <w:r>
+        <w:rPr>
+          <w:rFonts w:hint="default" w:ascii="Arial" w:hAnsi="Arial" w:eastAsia="SimSun" w:cs="Arial"/>
+          <w:i w:val="0"/>
+          <w:iCs w:val="0"/>
+          <w:caps w:val="0"/>
+          <w:color w:val="222222"/>
+          <w:spacing w:val="0"/>
+          <w:sz w:val="19"/>
+          <w:szCs w:val="19"/>
+          <w:shd w:val="clear" w:fill="FFFFFF"/>
+        </w:rPr>
+        <w:t> </w:t>
+      </w:r>
+      <w:r>
+        <w:rPr>
+          <w:rFonts w:hint="default" w:ascii="Arial" w:hAnsi="Arial" w:eastAsia="SimSun" w:cs="Arial"/>
+          <w:i/>
+          <w:iCs/>
+          <w:caps w:val="0"/>
+          <w:color w:val="222222"/>
+          <w:spacing w:val="0"/>
+          <w:sz w:val="19"/>
+          <w:szCs w:val="19"/>
+          <w:shd w:val="clear" w:fill="FFFFFF"/>
+        </w:rPr>
+        <w:t>European urology</w:t>
+      </w:r>
+      <w:r>
+        <w:rPr>
+          <w:rFonts w:hint="default" w:ascii="Arial" w:hAnsi="Arial" w:eastAsia="SimSun" w:cs="Arial"/>
+          <w:i w:val="0"/>
+          <w:iCs w:val="0"/>
+          <w:caps w:val="0"/>
+          <w:color w:val="222222"/>
+          <w:spacing w:val="0"/>
+          <w:sz w:val="19"/>
+          <w:szCs w:val="19"/>
+          <w:shd w:val="clear" w:fill="FFFFFF"/>
+        </w:rPr>
+        <w:t> 84.2 (2023): 176-190.</w:t>
+      </w:r>
+    </w:p>
+    <w:p>
+      <w:pPr>
+        <w:pStyle w:val="6"/>
+        <w:snapToGrid w:val="0"/>
+        <w:rPr>
+          <w:rFonts w:hint="default" w:ascii="Arial" w:hAnsi="Arial" w:eastAsia="SimSun" w:cs="Arial"/>
+          <w:i w:val="0"/>
+          <w:iCs w:val="0"/>
+          <w:caps w:val="0"/>
+          <w:color w:val="222222"/>
+          <w:spacing w:val="0"/>
+          <w:sz w:val="19"/>
+          <w:szCs w:val="19"/>
+          <w:shd w:val="clear" w:fill="FFFFFF"/>
+        </w:rPr>
+      </w:pPr>
+    </w:p>
+    <w:p>
+      <w:pPr>
+        <w:pStyle w:val="6"/>
+        <w:snapToGrid w:val="0"/>
+        <w:rPr>
+          <w:rFonts w:hint="default" w:ascii="Arial" w:hAnsi="Arial" w:eastAsia="SimSun" w:cs="Arial"/>
+          <w:i w:val="0"/>
+          <w:iCs w:val="0"/>
+          <w:caps w:val="0"/>
+          <w:color w:val="222222"/>
+          <w:spacing w:val="0"/>
+          <w:sz w:val="19"/>
+          <w:szCs w:val="19"/>
+          <w:shd w:val="clear" w:fill="FFFFFF"/>
+        </w:rPr>
+      </w:pPr>
+      <w:r>
+        <w:rPr>
+          <w:rFonts w:ascii="Arial" w:hAnsi="Arial" w:eastAsia="SimSun" w:cs="Arial"/>
+          <w:i w:val="0"/>
+          <w:iCs w:val="0"/>
+          <w:caps w:val="0"/>
+          <w:color w:val="222222"/>
+          <w:spacing w:val="0"/>
+          <w:sz w:val="19"/>
+          <w:szCs w:val="19"/>
+          <w:shd w:val="clear" w:fill="FFFFFF"/>
+        </w:rPr>
+        <w:t>Zhao, Xiaohu, Yuanli Wang, and Chaozhao Liang. "Cigarette smoking and risk of bladder cancer: a dose–response meta-analysis."</w:t>
+      </w:r>
+      <w:r>
+        <w:rPr>
+          <w:rFonts w:hint="default" w:ascii="Arial" w:hAnsi="Arial" w:eastAsia="SimSun" w:cs="Arial"/>
+          <w:i w:val="0"/>
+          <w:iCs w:val="0"/>
+          <w:caps w:val="0"/>
+          <w:color w:val="222222"/>
+          <w:spacing w:val="0"/>
+          <w:sz w:val="19"/>
+          <w:szCs w:val="19"/>
+          <w:shd w:val="clear" w:fill="FFFFFF"/>
+        </w:rPr>
+        <w:t> </w:t>
+      </w:r>
+      <w:r>
+        <w:rPr>
+          <w:rFonts w:hint="default" w:ascii="Arial" w:hAnsi="Arial" w:eastAsia="SimSun" w:cs="Arial"/>
+          <w:i/>
+          <w:iCs/>
+          <w:caps w:val="0"/>
+          <w:color w:val="222222"/>
+          <w:spacing w:val="0"/>
+          <w:sz w:val="19"/>
+          <w:szCs w:val="19"/>
+          <w:shd w:val="clear" w:fill="FFFFFF"/>
+        </w:rPr>
+        <w:t>International urology and nephrology</w:t>
+      </w:r>
+      <w:r>
+        <w:rPr>
+          <w:rFonts w:hint="default" w:ascii="Arial" w:hAnsi="Arial" w:eastAsia="SimSun" w:cs="Arial"/>
+          <w:i w:val="0"/>
+          <w:iCs w:val="0"/>
+          <w:caps w:val="0"/>
+          <w:color w:val="222222"/>
+          <w:spacing w:val="0"/>
+          <w:sz w:val="19"/>
+          <w:szCs w:val="19"/>
+          <w:shd w:val="clear" w:fill="FFFFFF"/>
+        </w:rPr>
+        <w:t> 54.6 (2022): 1169-1185.</w:t>
+      </w:r>
+    </w:p>
+    <w:p>
+      <w:pPr>
+        <w:pStyle w:val="6"/>
+        <w:snapToGrid w:val="0"/>
+        <w:rPr>
+          <w:rFonts w:hint="default" w:ascii="Arial" w:hAnsi="Arial" w:eastAsia="SimSun" w:cs="Arial"/>
+          <w:i w:val="0"/>
+          <w:iCs w:val="0"/>
+          <w:caps w:val="0"/>
+          <w:color w:val="222222"/>
+          <w:spacing w:val="0"/>
+          <w:sz w:val="19"/>
+          <w:szCs w:val="19"/>
+          <w:shd w:val="clear" w:fill="FFFFFF"/>
+        </w:rPr>
+      </w:pPr>
+    </w:p>
+    <w:p>
+      <w:pPr>
+        <w:pStyle w:val="6"/>
+        <w:snapToGrid w:val="0"/>
+        <w:rPr>
+          <w:rFonts w:hint="default" w:ascii="Arial" w:hAnsi="Arial" w:eastAsia="SimSun" w:cs="Arial"/>
+          <w:i w:val="0"/>
+          <w:iCs w:val="0"/>
+          <w:caps w:val="0"/>
+          <w:color w:val="222222"/>
+          <w:spacing w:val="0"/>
+          <w:sz w:val="19"/>
+          <w:szCs w:val="19"/>
+          <w:shd w:val="clear" w:fill="FFFFFF"/>
+        </w:rPr>
+      </w:pPr>
+      <w:r>
+        <w:rPr>
+          <w:rFonts w:ascii="Arial" w:hAnsi="Arial" w:eastAsia="SimSun" w:cs="Arial"/>
+          <w:i w:val="0"/>
+          <w:iCs w:val="0"/>
+          <w:caps w:val="0"/>
+          <w:color w:val="222222"/>
+          <w:spacing w:val="0"/>
+          <w:sz w:val="19"/>
+          <w:szCs w:val="19"/>
+          <w:shd w:val="clear" w:fill="FFFFFF"/>
+        </w:rPr>
+        <w:t>Huan, Jianya, et al. "Emerging roles for mammalian target of rapamycin (mTOR) complexes in bladder cancer progression and therapy."</w:t>
+      </w:r>
+      <w:r>
+        <w:rPr>
+          <w:rFonts w:hint="default" w:ascii="Arial" w:hAnsi="Arial" w:eastAsia="SimSun" w:cs="Arial"/>
+          <w:i w:val="0"/>
+          <w:iCs w:val="0"/>
+          <w:caps w:val="0"/>
+          <w:color w:val="222222"/>
+          <w:spacing w:val="0"/>
+          <w:sz w:val="19"/>
+          <w:szCs w:val="19"/>
+          <w:shd w:val="clear" w:fill="FFFFFF"/>
+        </w:rPr>
+        <w:t> </w:t>
+      </w:r>
+      <w:r>
+        <w:rPr>
+          <w:rFonts w:hint="default" w:ascii="Arial" w:hAnsi="Arial" w:eastAsia="SimSun" w:cs="Arial"/>
+          <w:i/>
+          <w:iCs/>
+          <w:caps w:val="0"/>
+          <w:color w:val="222222"/>
+          <w:spacing w:val="0"/>
+          <w:sz w:val="19"/>
+          <w:szCs w:val="19"/>
+          <w:shd w:val="clear" w:fill="FFFFFF"/>
+        </w:rPr>
+        <w:t>Cancers</w:t>
+      </w:r>
+      <w:r>
+        <w:rPr>
+          <w:rFonts w:hint="default" w:ascii="Arial" w:hAnsi="Arial" w:eastAsia="SimSun" w:cs="Arial"/>
+          <w:i w:val="0"/>
+          <w:iCs w:val="0"/>
+          <w:caps w:val="0"/>
+          <w:color w:val="222222"/>
+          <w:spacing w:val="0"/>
+          <w:sz w:val="19"/>
+          <w:szCs w:val="19"/>
+          <w:shd w:val="clear" w:fill="FFFFFF"/>
+        </w:rPr>
+        <w:t> 14.6 (2022): 1555.</w:t>
+      </w:r>
+    </w:p>
+    <w:p>
+      <w:pPr>
+        <w:pStyle w:val="6"/>
+        <w:snapToGrid w:val="0"/>
+        <w:rPr>
+          <w:rFonts w:hint="default" w:ascii="Arial" w:hAnsi="Arial" w:eastAsia="SimSun" w:cs="Arial"/>
+          <w:i w:val="0"/>
+          <w:iCs w:val="0"/>
+          <w:caps w:val="0"/>
+          <w:color w:val="222222"/>
+          <w:spacing w:val="0"/>
+          <w:sz w:val="19"/>
+          <w:szCs w:val="19"/>
+          <w:shd w:val="clear" w:fill="FFFFFF"/>
+        </w:rPr>
+      </w:pPr>
+    </w:p>
+    <w:p>
+      <w:pPr>
+        <w:pStyle w:val="6"/>
+        <w:snapToGrid w:val="0"/>
+        <w:rPr>
+          <w:rFonts w:hint="default" w:ascii="Arial" w:hAnsi="Arial" w:eastAsia="SimSun" w:cs="Arial"/>
+          <w:i w:val="0"/>
+          <w:iCs w:val="0"/>
+          <w:caps w:val="0"/>
+          <w:color w:val="222222"/>
+          <w:spacing w:val="0"/>
+          <w:sz w:val="19"/>
+          <w:szCs w:val="19"/>
+          <w:shd w:val="clear" w:fill="FFFFFF"/>
+        </w:rPr>
+      </w:pPr>
+      <w:r>
+        <w:rPr>
+          <w:rFonts w:ascii="Arial" w:hAnsi="Arial" w:eastAsia="SimSun" w:cs="Arial"/>
+          <w:i w:val="0"/>
+          <w:iCs w:val="0"/>
+          <w:caps w:val="0"/>
+          <w:color w:val="222222"/>
+          <w:spacing w:val="0"/>
+          <w:sz w:val="19"/>
+          <w:szCs w:val="19"/>
+          <w:shd w:val="clear" w:fill="FFFFFF"/>
+        </w:rPr>
+        <w:t>Goswami, Ritabrita, et al. "Nuclear localization signal-tagged systems: Relevant nuclear import principles in the context of current therapeutic design."</w:t>
+      </w:r>
+      <w:r>
+        <w:rPr>
+          <w:rFonts w:hint="default" w:ascii="Arial" w:hAnsi="Arial" w:eastAsia="SimSun" w:cs="Arial"/>
+          <w:i w:val="0"/>
+          <w:iCs w:val="0"/>
+          <w:caps w:val="0"/>
+          <w:color w:val="222222"/>
+          <w:spacing w:val="0"/>
+          <w:sz w:val="19"/>
+          <w:szCs w:val="19"/>
+          <w:shd w:val="clear" w:fill="FFFFFF"/>
+        </w:rPr>
+        <w:t> </w:t>
+      </w:r>
+      <w:r>
+        <w:rPr>
+          <w:rFonts w:hint="default" w:ascii="Arial" w:hAnsi="Arial" w:eastAsia="SimSun" w:cs="Arial"/>
+          <w:i/>
+          <w:iCs/>
+          <w:caps w:val="0"/>
+          <w:color w:val="222222"/>
+          <w:spacing w:val="0"/>
+          <w:sz w:val="19"/>
+          <w:szCs w:val="19"/>
+          <w:shd w:val="clear" w:fill="FFFFFF"/>
+        </w:rPr>
+        <w:t>Chemical Society Reviews</w:t>
+      </w:r>
+      <w:r>
+        <w:rPr>
+          <w:rFonts w:hint="default" w:ascii="Arial" w:hAnsi="Arial" w:eastAsia="SimSun" w:cs="Arial"/>
+          <w:i w:val="0"/>
+          <w:iCs w:val="0"/>
+          <w:caps w:val="0"/>
+          <w:color w:val="222222"/>
+          <w:spacing w:val="0"/>
+          <w:sz w:val="19"/>
+          <w:szCs w:val="19"/>
+          <w:shd w:val="clear" w:fill="FFFFFF"/>
+        </w:rPr>
+        <w:t> (2024).</w:t>
+      </w:r>
+    </w:p>
+    <w:p>
+      <w:pPr>
+        <w:pStyle w:val="6"/>
+        <w:snapToGrid w:val="0"/>
+        <w:rPr>
+          <w:rFonts w:hint="default" w:ascii="Arial" w:hAnsi="Arial" w:eastAsia="SimSun" w:cs="Arial"/>
+          <w:i w:val="0"/>
+          <w:iCs w:val="0"/>
+          <w:caps w:val="0"/>
+          <w:color w:val="222222"/>
+          <w:spacing w:val="0"/>
+          <w:sz w:val="19"/>
+          <w:szCs w:val="19"/>
+          <w:shd w:val="clear" w:fill="FFFFFF"/>
+        </w:rPr>
+      </w:pPr>
+    </w:p>
+    <w:p>
+      <w:pPr>
+        <w:pStyle w:val="6"/>
+        <w:snapToGrid w:val="0"/>
+        <w:rPr>
+          <w:rFonts w:hint="default" w:ascii="Arial" w:hAnsi="Arial" w:eastAsia="SimSun" w:cs="Arial"/>
+          <w:i w:val="0"/>
+          <w:iCs w:val="0"/>
+          <w:caps w:val="0"/>
+          <w:color w:val="222222"/>
+          <w:spacing w:val="0"/>
+          <w:sz w:val="19"/>
+          <w:szCs w:val="19"/>
+          <w:shd w:val="clear" w:fill="FFFFFF"/>
+        </w:rPr>
+      </w:pPr>
+      <w:r>
+        <w:rPr>
+          <w:rFonts w:ascii="Arial" w:hAnsi="Arial" w:eastAsia="SimSun" w:cs="Arial"/>
+          <w:i w:val="0"/>
+          <w:iCs w:val="0"/>
+          <w:caps w:val="0"/>
+          <w:color w:val="222222"/>
+          <w:spacing w:val="0"/>
+          <w:sz w:val="19"/>
+          <w:szCs w:val="19"/>
+          <w:shd w:val="clear" w:fill="FFFFFF"/>
+        </w:rPr>
+        <w:t>Zuo, Mingshun, et al. "Sulforaphane and bladder cancer: a potential novel antitumor compound."</w:t>
+      </w:r>
+      <w:r>
+        <w:rPr>
+          <w:rFonts w:hint="default" w:ascii="Arial" w:hAnsi="Arial" w:eastAsia="SimSun" w:cs="Arial"/>
+          <w:i w:val="0"/>
+          <w:iCs w:val="0"/>
+          <w:caps w:val="0"/>
+          <w:color w:val="222222"/>
+          <w:spacing w:val="0"/>
+          <w:sz w:val="19"/>
+          <w:szCs w:val="19"/>
+          <w:shd w:val="clear" w:fill="FFFFFF"/>
+        </w:rPr>
+        <w:t> </w:t>
+      </w:r>
+      <w:r>
+        <w:rPr>
+          <w:rFonts w:hint="default" w:ascii="Arial" w:hAnsi="Arial" w:eastAsia="SimSun" w:cs="Arial"/>
+          <w:i/>
+          <w:iCs/>
+          <w:caps w:val="0"/>
+          <w:color w:val="222222"/>
+          <w:spacing w:val="0"/>
+          <w:sz w:val="19"/>
+          <w:szCs w:val="19"/>
+          <w:shd w:val="clear" w:fill="FFFFFF"/>
+        </w:rPr>
+        <w:t>Frontiers in Pharmacology</w:t>
+      </w:r>
+      <w:r>
+        <w:rPr>
+          <w:rFonts w:hint="default" w:ascii="Arial" w:hAnsi="Arial" w:eastAsia="SimSun" w:cs="Arial"/>
+          <w:i w:val="0"/>
+          <w:iCs w:val="0"/>
+          <w:caps w:val="0"/>
+          <w:color w:val="222222"/>
+          <w:spacing w:val="0"/>
+          <w:sz w:val="19"/>
+          <w:szCs w:val="19"/>
+          <w:shd w:val="clear" w:fill="FFFFFF"/>
+        </w:rPr>
+        <w:t> 14 (2023): 1254236.</w:t>
+      </w:r>
+    </w:p>
+    <w:p>
+      <w:pPr>
+        <w:pStyle w:val="6"/>
+        <w:snapToGrid w:val="0"/>
+        <w:rPr>
+          <w:rFonts w:hint="default" w:ascii="Arial" w:hAnsi="Arial" w:eastAsia="SimSun" w:cs="Arial"/>
+          <w:i w:val="0"/>
+          <w:iCs w:val="0"/>
+          <w:caps w:val="0"/>
+          <w:color w:val="222222"/>
+          <w:spacing w:val="0"/>
+          <w:sz w:val="19"/>
+          <w:szCs w:val="19"/>
+          <w:shd w:val="clear" w:fill="FFFFFF"/>
+        </w:rPr>
+      </w:pPr>
+    </w:p>
+    <w:p>
+      <w:pPr>
+        <w:pStyle w:val="6"/>
+        <w:snapToGrid w:val="0"/>
+        <w:rPr>
+          <w:rFonts w:hint="default" w:ascii="Arial" w:hAnsi="Arial" w:eastAsia="SimSun" w:cs="Arial"/>
+          <w:i w:val="0"/>
+          <w:iCs w:val="0"/>
+          <w:caps w:val="0"/>
+          <w:color w:val="222222"/>
+          <w:spacing w:val="0"/>
+          <w:sz w:val="19"/>
+          <w:szCs w:val="19"/>
+          <w:shd w:val="clear" w:fill="FFFFFF"/>
+        </w:rPr>
+      </w:pPr>
+      <w:r>
+        <w:rPr>
+          <w:rFonts w:ascii="Arial" w:hAnsi="Arial" w:eastAsia="SimSun" w:cs="Arial"/>
+          <w:i w:val="0"/>
+          <w:iCs w:val="0"/>
+          <w:caps w:val="0"/>
+          <w:color w:val="222222"/>
+          <w:spacing w:val="0"/>
+          <w:sz w:val="19"/>
+          <w:szCs w:val="19"/>
+          <w:shd w:val="clear" w:fill="FFFFFF"/>
+        </w:rPr>
+        <w:t>Babjuk, Marko, et al. "European Association of Urology guidelines on non–muscle-invasive bladder cancer (Ta, T1, and carcinoma in situ)."</w:t>
+      </w:r>
+      <w:r>
+        <w:rPr>
+          <w:rFonts w:hint="default" w:ascii="Arial" w:hAnsi="Arial" w:eastAsia="SimSun" w:cs="Arial"/>
+          <w:i w:val="0"/>
+          <w:iCs w:val="0"/>
+          <w:caps w:val="0"/>
+          <w:color w:val="222222"/>
+          <w:spacing w:val="0"/>
+          <w:sz w:val="19"/>
+          <w:szCs w:val="19"/>
+          <w:shd w:val="clear" w:fill="FFFFFF"/>
+        </w:rPr>
+        <w:t> </w:t>
+      </w:r>
+      <w:r>
+        <w:rPr>
+          <w:rFonts w:hint="default" w:ascii="Arial" w:hAnsi="Arial" w:eastAsia="SimSun" w:cs="Arial"/>
+          <w:i/>
+          <w:iCs/>
+          <w:caps w:val="0"/>
+          <w:color w:val="222222"/>
+          <w:spacing w:val="0"/>
+          <w:sz w:val="19"/>
+          <w:szCs w:val="19"/>
+          <w:shd w:val="clear" w:fill="FFFFFF"/>
+        </w:rPr>
+        <w:t>European urology</w:t>
+      </w:r>
+      <w:r>
+        <w:rPr>
+          <w:rFonts w:hint="default" w:ascii="Arial" w:hAnsi="Arial" w:eastAsia="SimSun" w:cs="Arial"/>
+          <w:i w:val="0"/>
+          <w:iCs w:val="0"/>
+          <w:caps w:val="0"/>
+          <w:color w:val="222222"/>
+          <w:spacing w:val="0"/>
+          <w:sz w:val="19"/>
+          <w:szCs w:val="19"/>
+          <w:shd w:val="clear" w:fill="FFFFFF"/>
+        </w:rPr>
+        <w:t> 81.1 (2022): 75-94.</w:t>
+      </w:r>
+    </w:p>
+    <w:p>
+      <w:pPr>
+        <w:pStyle w:val="6"/>
+        <w:snapToGrid w:val="0"/>
+        <w:rPr>
+          <w:rFonts w:hint="default" w:ascii="Arial" w:hAnsi="Arial" w:eastAsia="SimSun" w:cs="Arial"/>
+          <w:i w:val="0"/>
+          <w:iCs w:val="0"/>
+          <w:caps w:val="0"/>
+          <w:color w:val="222222"/>
+          <w:spacing w:val="0"/>
+          <w:sz w:val="19"/>
+          <w:szCs w:val="19"/>
+          <w:shd w:val="clear" w:fill="FFFFFF"/>
+        </w:rPr>
+      </w:pPr>
+    </w:p>
+    <w:p>
+      <w:pPr>
+        <w:pStyle w:val="6"/>
+        <w:snapToGrid w:val="0"/>
+        <w:rPr>
+          <w:rFonts w:hint="default" w:ascii="Arial" w:hAnsi="Arial" w:eastAsia="SimSun" w:cs="Arial"/>
+          <w:i w:val="0"/>
+          <w:iCs w:val="0"/>
+          <w:caps w:val="0"/>
+          <w:color w:val="222222"/>
+          <w:spacing w:val="0"/>
+          <w:sz w:val="19"/>
+          <w:szCs w:val="19"/>
+          <w:shd w:val="clear" w:fill="FFFFFF"/>
+        </w:rPr>
+      </w:pPr>
+      <w:r>
+        <w:rPr>
+          <w:rFonts w:ascii="Arial" w:hAnsi="Arial" w:eastAsia="SimSun" w:cs="Arial"/>
+          <w:i w:val="0"/>
+          <w:iCs w:val="0"/>
+          <w:caps w:val="0"/>
+          <w:color w:val="222222"/>
+          <w:spacing w:val="0"/>
+          <w:sz w:val="19"/>
+          <w:szCs w:val="19"/>
+          <w:shd w:val="clear" w:fill="FFFFFF"/>
+        </w:rPr>
+        <w:t>Jubber, Ibrahim, et al. "Epidemiology of bladder cancer in 2023: a systematic review of risk factors."</w:t>
+      </w:r>
+      <w:r>
+        <w:rPr>
+          <w:rFonts w:hint="default" w:ascii="Arial" w:hAnsi="Arial" w:eastAsia="SimSun" w:cs="Arial"/>
+          <w:i w:val="0"/>
+          <w:iCs w:val="0"/>
+          <w:caps w:val="0"/>
+          <w:color w:val="222222"/>
+          <w:spacing w:val="0"/>
+          <w:sz w:val="19"/>
+          <w:szCs w:val="19"/>
+          <w:shd w:val="clear" w:fill="FFFFFF"/>
+        </w:rPr>
+        <w:t> </w:t>
+      </w:r>
+      <w:r>
+        <w:rPr>
+          <w:rFonts w:hint="default" w:ascii="Arial" w:hAnsi="Arial" w:eastAsia="SimSun" w:cs="Arial"/>
+          <w:i/>
+          <w:iCs/>
+          <w:caps w:val="0"/>
+          <w:color w:val="222222"/>
+          <w:spacing w:val="0"/>
+          <w:sz w:val="19"/>
+          <w:szCs w:val="19"/>
+          <w:shd w:val="clear" w:fill="FFFFFF"/>
+        </w:rPr>
+        <w:t>European urology</w:t>
+      </w:r>
+      <w:r>
+        <w:rPr>
+          <w:rFonts w:hint="default" w:ascii="Arial" w:hAnsi="Arial" w:eastAsia="SimSun" w:cs="Arial"/>
+          <w:i w:val="0"/>
+          <w:iCs w:val="0"/>
+          <w:caps w:val="0"/>
+          <w:color w:val="222222"/>
+          <w:spacing w:val="0"/>
+          <w:sz w:val="19"/>
+          <w:szCs w:val="19"/>
+          <w:shd w:val="clear" w:fill="FFFFFF"/>
+        </w:rPr>
+        <w:t> 84.2 (2023): 176-190.</w:t>
+      </w:r>
+    </w:p>
+    <w:p>
+      <w:pPr>
+        <w:pStyle w:val="6"/>
+        <w:snapToGrid w:val="0"/>
+        <w:rPr>
+          <w:rFonts w:hint="default" w:ascii="Arial" w:hAnsi="Arial" w:eastAsia="SimSun" w:cs="Arial"/>
+          <w:i w:val="0"/>
+          <w:iCs w:val="0"/>
+          <w:caps w:val="0"/>
+          <w:color w:val="222222"/>
+          <w:spacing w:val="0"/>
+          <w:sz w:val="19"/>
+          <w:szCs w:val="19"/>
+          <w:shd w:val="clear" w:fill="FFFFFF"/>
+        </w:rPr>
+      </w:pPr>
+    </w:p>
+    <w:p>
+      <w:pPr>
+        <w:pStyle w:val="6"/>
+        <w:snapToGrid w:val="0"/>
+        <w:rPr>
+          <w:rFonts w:hint="default" w:ascii="Arial" w:hAnsi="Arial" w:eastAsia="SimSun" w:cs="Arial"/>
+          <w:i w:val="0"/>
+          <w:iCs w:val="0"/>
+          <w:caps w:val="0"/>
+          <w:color w:val="222222"/>
+          <w:spacing w:val="0"/>
+          <w:sz w:val="19"/>
+          <w:szCs w:val="19"/>
+          <w:shd w:val="clear" w:fill="FFFFFF"/>
+        </w:rPr>
+      </w:pPr>
+      <w:r>
+        <w:rPr>
+          <w:rFonts w:ascii="Arial" w:hAnsi="Arial" w:eastAsia="SimSun" w:cs="Arial"/>
+          <w:i w:val="0"/>
+          <w:iCs w:val="0"/>
+          <w:caps w:val="0"/>
+          <w:color w:val="222222"/>
+          <w:spacing w:val="0"/>
+          <w:sz w:val="19"/>
+          <w:szCs w:val="19"/>
+          <w:shd w:val="clear" w:fill="FFFFFF"/>
+        </w:rPr>
+        <w:t>Adrien, Oriane, et al. "Prescribing cascades with recommendations to prevent or reverse them: a systematic review."</w:t>
+      </w:r>
+      <w:r>
+        <w:rPr>
+          <w:rFonts w:hint="default" w:ascii="Arial" w:hAnsi="Arial" w:eastAsia="SimSun" w:cs="Arial"/>
+          <w:i w:val="0"/>
+          <w:iCs w:val="0"/>
+          <w:caps w:val="0"/>
+          <w:color w:val="222222"/>
+          <w:spacing w:val="0"/>
+          <w:sz w:val="19"/>
+          <w:szCs w:val="19"/>
+          <w:shd w:val="clear" w:fill="FFFFFF"/>
+        </w:rPr>
+        <w:t> </w:t>
+      </w:r>
+      <w:r>
+        <w:rPr>
+          <w:rFonts w:hint="default" w:ascii="Arial" w:hAnsi="Arial" w:eastAsia="SimSun" w:cs="Arial"/>
+          <w:i/>
+          <w:iCs/>
+          <w:caps w:val="0"/>
+          <w:color w:val="222222"/>
+          <w:spacing w:val="0"/>
+          <w:sz w:val="19"/>
+          <w:szCs w:val="19"/>
+          <w:shd w:val="clear" w:fill="FFFFFF"/>
+        </w:rPr>
+        <w:t>Drugs &amp; Aging</w:t>
+      </w:r>
+      <w:r>
+        <w:rPr>
+          <w:rFonts w:hint="default" w:ascii="Arial" w:hAnsi="Arial" w:eastAsia="SimSun" w:cs="Arial"/>
+          <w:i w:val="0"/>
+          <w:iCs w:val="0"/>
+          <w:caps w:val="0"/>
+          <w:color w:val="222222"/>
+          <w:spacing w:val="0"/>
+          <w:sz w:val="19"/>
+          <w:szCs w:val="19"/>
+          <w:shd w:val="clear" w:fill="FFFFFF"/>
+        </w:rPr>
+        <w:t> 40.12 (2023): 1085-1100.</w:t>
+      </w:r>
+    </w:p>
+    <w:p>
+      <w:pPr>
+        <w:pStyle w:val="6"/>
+        <w:snapToGrid w:val="0"/>
+        <w:rPr>
+          <w:rFonts w:hint="default" w:ascii="Arial" w:hAnsi="Arial" w:eastAsia="SimSun" w:cs="Arial"/>
+          <w:i w:val="0"/>
+          <w:iCs w:val="0"/>
+          <w:caps w:val="0"/>
+          <w:color w:val="222222"/>
+          <w:spacing w:val="0"/>
+          <w:sz w:val="19"/>
+          <w:szCs w:val="19"/>
+          <w:shd w:val="clear" w:fill="FFFFFF"/>
+        </w:rPr>
+      </w:pPr>
+    </w:p>
+    <w:p>
+      <w:pPr>
+        <w:pStyle w:val="6"/>
+        <w:snapToGrid w:val="0"/>
+        <w:rPr>
+          <w:rFonts w:hint="default" w:ascii="Arial" w:hAnsi="Arial" w:eastAsia="SimSun" w:cs="Arial"/>
+          <w:i w:val="0"/>
+          <w:iCs w:val="0"/>
+          <w:caps w:val="0"/>
+          <w:color w:val="222222"/>
+          <w:spacing w:val="0"/>
+          <w:sz w:val="19"/>
+          <w:szCs w:val="19"/>
+          <w:shd w:val="clear" w:fill="FFFFFF"/>
+        </w:rPr>
+      </w:pPr>
+      <w:r>
+        <w:rPr>
+          <w:rFonts w:ascii="Arial" w:hAnsi="Arial" w:eastAsia="SimSun" w:cs="Arial"/>
+          <w:i w:val="0"/>
+          <w:iCs w:val="0"/>
+          <w:caps w:val="0"/>
+          <w:color w:val="222222"/>
+          <w:spacing w:val="0"/>
+          <w:sz w:val="19"/>
+          <w:szCs w:val="19"/>
+          <w:shd w:val="clear" w:fill="FFFFFF"/>
+        </w:rPr>
+        <w:t>Messina, Emanuele, et al. "Seeing is believing: state of the art imaging of bladder cancer."</w:t>
+      </w:r>
+      <w:r>
+        <w:rPr>
+          <w:rFonts w:hint="default" w:ascii="Arial" w:hAnsi="Arial" w:eastAsia="SimSun" w:cs="Arial"/>
+          <w:i w:val="0"/>
+          <w:iCs w:val="0"/>
+          <w:caps w:val="0"/>
+          <w:color w:val="222222"/>
+          <w:spacing w:val="0"/>
+          <w:sz w:val="19"/>
+          <w:szCs w:val="19"/>
+          <w:shd w:val="clear" w:fill="FFFFFF"/>
+        </w:rPr>
+        <w:t> </w:t>
+      </w:r>
+      <w:r>
+        <w:rPr>
+          <w:rFonts w:hint="default" w:ascii="Arial" w:hAnsi="Arial" w:eastAsia="SimSun" w:cs="Arial"/>
+          <w:i/>
+          <w:iCs/>
+          <w:caps w:val="0"/>
+          <w:color w:val="222222"/>
+          <w:spacing w:val="0"/>
+          <w:sz w:val="19"/>
+          <w:szCs w:val="19"/>
+          <w:shd w:val="clear" w:fill="FFFFFF"/>
+        </w:rPr>
+        <w:t>Seminars in Radiation Oncology</w:t>
+      </w:r>
+      <w:r>
+        <w:rPr>
+          <w:rFonts w:hint="default" w:ascii="Arial" w:hAnsi="Arial" w:eastAsia="SimSun" w:cs="Arial"/>
+          <w:i w:val="0"/>
+          <w:iCs w:val="0"/>
+          <w:caps w:val="0"/>
+          <w:color w:val="222222"/>
+          <w:spacing w:val="0"/>
+          <w:sz w:val="19"/>
+          <w:szCs w:val="19"/>
+          <w:shd w:val="clear" w:fill="FFFFFF"/>
+        </w:rPr>
+        <w:t>. Vol. 33. No. 1. WB Saunders, 2023.</w:t>
+      </w:r>
+    </w:p>
+    <w:p>
+      <w:pPr>
+        <w:pStyle w:val="6"/>
+        <w:snapToGrid w:val="0"/>
+        <w:rPr>
+          <w:rFonts w:hint="default" w:ascii="Arial" w:hAnsi="Arial" w:eastAsia="SimSun" w:cs="Arial"/>
+          <w:i w:val="0"/>
+          <w:iCs w:val="0"/>
+          <w:caps w:val="0"/>
+          <w:color w:val="222222"/>
+          <w:spacing w:val="0"/>
+          <w:sz w:val="19"/>
+          <w:szCs w:val="19"/>
+          <w:shd w:val="clear" w:fill="FFFFFF"/>
+        </w:rPr>
+      </w:pPr>
+    </w:p>
+    <w:p>
+      <w:pPr>
+        <w:pStyle w:val="6"/>
+        <w:snapToGrid w:val="0"/>
+        <w:rPr>
+          <w:rFonts w:hint="default" w:ascii="Arial" w:hAnsi="Arial" w:eastAsia="SimSun" w:cs="Arial"/>
+          <w:i w:val="0"/>
+          <w:iCs w:val="0"/>
+          <w:caps w:val="0"/>
+          <w:color w:val="222222"/>
+          <w:spacing w:val="0"/>
+          <w:sz w:val="19"/>
+          <w:szCs w:val="19"/>
+          <w:shd w:val="clear" w:fill="FFFFFF"/>
+        </w:rPr>
+      </w:pPr>
+      <w:r>
+        <w:rPr>
+          <w:rFonts w:ascii="Arial" w:hAnsi="Arial" w:eastAsia="SimSun" w:cs="Arial"/>
+          <w:i w:val="0"/>
+          <w:iCs w:val="0"/>
+          <w:caps w:val="0"/>
+          <w:color w:val="222222"/>
+          <w:spacing w:val="0"/>
+          <w:sz w:val="19"/>
+          <w:szCs w:val="19"/>
+          <w:shd w:val="clear" w:fill="FFFFFF"/>
+        </w:rPr>
+        <w:t>Hu, Xinzi, Guangzhi Li, and Song Wu. "Advances in diagnosis and therapy for bladder cancer."</w:t>
+      </w:r>
+      <w:r>
+        <w:rPr>
+          <w:rFonts w:hint="default" w:ascii="Arial" w:hAnsi="Arial" w:eastAsia="SimSun" w:cs="Arial"/>
+          <w:i w:val="0"/>
+          <w:iCs w:val="0"/>
+          <w:caps w:val="0"/>
+          <w:color w:val="222222"/>
+          <w:spacing w:val="0"/>
+          <w:sz w:val="19"/>
+          <w:szCs w:val="19"/>
+          <w:shd w:val="clear" w:fill="FFFFFF"/>
+        </w:rPr>
+        <w:t> </w:t>
+      </w:r>
+      <w:r>
+        <w:rPr>
+          <w:rFonts w:hint="default" w:ascii="Arial" w:hAnsi="Arial" w:eastAsia="SimSun" w:cs="Arial"/>
+          <w:i/>
+          <w:iCs/>
+          <w:caps w:val="0"/>
+          <w:color w:val="222222"/>
+          <w:spacing w:val="0"/>
+          <w:sz w:val="19"/>
+          <w:szCs w:val="19"/>
+          <w:shd w:val="clear" w:fill="FFFFFF"/>
+        </w:rPr>
+        <w:t>Cancers</w:t>
+      </w:r>
+      <w:r>
+        <w:rPr>
+          <w:rFonts w:hint="default" w:ascii="Arial" w:hAnsi="Arial" w:eastAsia="SimSun" w:cs="Arial"/>
+          <w:i w:val="0"/>
+          <w:iCs w:val="0"/>
+          <w:caps w:val="0"/>
+          <w:color w:val="222222"/>
+          <w:spacing w:val="0"/>
+          <w:sz w:val="19"/>
+          <w:szCs w:val="19"/>
+          <w:shd w:val="clear" w:fill="FFFFFF"/>
+        </w:rPr>
+        <w:t> 14.13 (2022): 3181.</w:t>
+      </w:r>
+    </w:p>
+    <w:p>
+      <w:pPr>
+        <w:pStyle w:val="6"/>
+        <w:snapToGrid w:val="0"/>
+        <w:rPr>
+          <w:rFonts w:hint="default" w:ascii="Arial" w:hAnsi="Arial" w:eastAsia="SimSun" w:cs="Arial"/>
+          <w:i w:val="0"/>
+          <w:iCs w:val="0"/>
+          <w:caps w:val="0"/>
+          <w:color w:val="222222"/>
+          <w:spacing w:val="0"/>
+          <w:sz w:val="19"/>
+          <w:szCs w:val="19"/>
+          <w:shd w:val="clear" w:fill="FFFFFF"/>
+        </w:rPr>
+      </w:pPr>
+    </w:p>
+    <w:p>
+      <w:pPr>
+        <w:pStyle w:val="6"/>
+        <w:snapToGrid w:val="0"/>
+        <w:rPr>
+          <w:rFonts w:hint="default" w:ascii="Arial" w:hAnsi="Arial" w:eastAsia="SimSun" w:cs="Arial"/>
+          <w:i w:val="0"/>
+          <w:iCs w:val="0"/>
+          <w:caps w:val="0"/>
+          <w:color w:val="222222"/>
+          <w:spacing w:val="0"/>
+          <w:sz w:val="19"/>
+          <w:szCs w:val="19"/>
+          <w:shd w:val="clear" w:fill="FFFFFF"/>
+        </w:rPr>
+      </w:pPr>
+      <w:r>
+        <w:rPr>
+          <w:rFonts w:ascii="Arial" w:hAnsi="Arial" w:eastAsia="SimSun" w:cs="Arial"/>
+          <w:i w:val="0"/>
+          <w:iCs w:val="0"/>
+          <w:caps w:val="0"/>
+          <w:color w:val="222222"/>
+          <w:spacing w:val="0"/>
+          <w:sz w:val="19"/>
+          <w:szCs w:val="19"/>
+          <w:shd w:val="clear" w:fill="FFFFFF"/>
+        </w:rPr>
+        <w:t>Bourlotos, Georgia, et al. "BCG induced lower urinary tract symptoms during treatment for NMIBC—Mechanisms and management strategies."</w:t>
+      </w:r>
+      <w:r>
+        <w:rPr>
+          <w:rFonts w:hint="default" w:ascii="Arial" w:hAnsi="Arial" w:eastAsia="SimSun" w:cs="Arial"/>
+          <w:i w:val="0"/>
+          <w:iCs w:val="0"/>
+          <w:caps w:val="0"/>
+          <w:color w:val="222222"/>
+          <w:spacing w:val="0"/>
+          <w:sz w:val="19"/>
+          <w:szCs w:val="19"/>
+          <w:shd w:val="clear" w:fill="FFFFFF"/>
+        </w:rPr>
+        <w:t> </w:t>
+      </w:r>
+      <w:r>
+        <w:rPr>
+          <w:rFonts w:hint="default" w:ascii="Arial" w:hAnsi="Arial" w:eastAsia="SimSun" w:cs="Arial"/>
+          <w:i/>
+          <w:iCs/>
+          <w:caps w:val="0"/>
+          <w:color w:val="222222"/>
+          <w:spacing w:val="0"/>
+          <w:sz w:val="19"/>
+          <w:szCs w:val="19"/>
+          <w:shd w:val="clear" w:fill="FFFFFF"/>
+        </w:rPr>
+        <w:t>Frontiers in Neuroscience</w:t>
+      </w:r>
+      <w:r>
+        <w:rPr>
+          <w:rFonts w:hint="default" w:ascii="Arial" w:hAnsi="Arial" w:eastAsia="SimSun" w:cs="Arial"/>
+          <w:i w:val="0"/>
+          <w:iCs w:val="0"/>
+          <w:caps w:val="0"/>
+          <w:color w:val="222222"/>
+          <w:spacing w:val="0"/>
+          <w:sz w:val="19"/>
+          <w:szCs w:val="19"/>
+          <w:shd w:val="clear" w:fill="FFFFFF"/>
+        </w:rPr>
+        <w:t> 17 (2024): 1327053.</w:t>
+      </w:r>
+      <w:bookmarkStart w:id="0" w:name="_GoBack"/>
+      <w:bookmarkEnd w:id="0"/>
+    </w:p>
+  </w:endnote>
+</w:endnotes>
 </file>
 
 <file path=word/styles.xml><?xml version="1.0" encoding="utf-8"?>
@@ -1398,7 +2853,7 @@
     <w:lsdException w:qFormat="1" w:unhideWhenUsed="0" w:uiPriority="0" w:semiHidden="0" w:name="Title"/>
     <w:lsdException w:unhideWhenUsed="0" w:uiPriority="0" w:semiHidden="0" w:name="Closing"/>
     <w:lsdException w:unhideWhenUsed="0" w:uiPriority="0" w:semiHidden="0" w:name="Signature"/>
-    <w:lsdException w:unhideWhenUsed="0" w:uiPriority="0" w:name="Default Paragraph Font"/>
+    <w:lsdException w:qFormat="1" w:unhideWhenUsed="0" w:uiPriority="0" w:name="Default Paragraph Font"/>
     <w:lsdException w:unhideWhenUsed="0" w:uiPriority="0" w:semiHidden="0" w:name="Body Text"/>
     <w:lsdException w:unhideWhenUsed="0" w:uiPriority="0" w:semiHidden="0" w:name="Body Text Indent"/>
     <w:lsdException w:unhideWhenUsed="0" w:uiPriority="0" w:semiHidden="0" w:name="List Continue"/>
@@ -1614,6 +3069,7 @@
   <w:style w:type="character" w:default="1" w:styleId="3">
     <w:name w:val="Default Paragraph Font"/>
     <w:semiHidden/>
+    <w:qFormat/>
     <w:uiPriority w:val="0"/>
   </w:style>
   <w:style w:type="table" w:default="1" w:styleId="4">
@@ -1629,6 +3085,23 @@
         <w:right w:w="108" w:type="dxa"/>
       </w:tblCellMar>
     </w:tblPr>
+  </w:style>
+  <w:style w:type="character" w:styleId="5">
+    <w:name w:val="endnote reference"/>
+    <w:basedOn w:val="3"/>
+    <w:uiPriority w:val="0"/>
+    <w:rPr>
+      <w:vertAlign w:val="superscript"/>
+    </w:rPr>
+  </w:style>
+  <w:style w:type="paragraph" w:styleId="6">
+    <w:name w:val="endnote text"/>
+    <w:basedOn w:val="1"/>
+    <w:uiPriority w:val="0"/>
+    <w:pPr>
+      <w:snapToGrid w:val="0"/>
+      <w:jc w:val="left"/>
+    </w:pPr>
   </w:style>
 </w:styles>
 </file>

</xml_diff>